<commit_message>
use sparse matrix for the inversion of Jac_coupled
</commit_message>
<xml_diff>
--- a/reference_numbers_final_5A.docx
+++ b/reference_numbers_final_5A.docx
@@ -7625,6 +7625,1939 @@
           <w:szCs w:val="20"/>
         </w:rPr>
         <w:t>Total time in solver iteration 339.69 sec</w:t>
+      </w:r>
+    </w:p>
+    <w:p>
+      <w:pPr>
+        <w:spacing w:after="0"/>
+        <w:rPr>
+          <w:sz w:val="20"/>
+          <w:szCs w:val="20"/>
+        </w:rPr>
+      </w:pPr>
+    </w:p>
+    <w:p>
+      <w:pPr>
+        <w:spacing w:after="0"/>
+        <w:rPr>
+          <w:sz w:val="20"/>
+          <w:szCs w:val="20"/>
+        </w:rPr>
+      </w:pPr>
+    </w:p>
+    <w:p>
+      <w:pPr>
+        <w:spacing w:after="0"/>
+        <w:rPr>
+          <w:sz w:val="20"/>
+          <w:szCs w:val="20"/>
+        </w:rPr>
+      </w:pPr>
+    </w:p>
+    <w:p>
+      <w:pPr>
+        <w:spacing w:after="0"/>
+        <w:rPr>
+          <w:sz w:val="20"/>
+          <w:szCs w:val="20"/>
+        </w:rPr>
+      </w:pPr>
+    </w:p>
+    <w:p>
+      <w:pPr>
+        <w:spacing w:after="0"/>
+        <w:rPr>
+          <w:sz w:val="20"/>
+          <w:szCs w:val="20"/>
+        </w:rPr>
+      </w:pPr>
+    </w:p>
+    <w:p>
+      <w:pPr>
+        <w:spacing w:after="0"/>
+        <w:rPr>
+          <w:sz w:val="20"/>
+          <w:szCs w:val="20"/>
+        </w:rPr>
+      </w:pPr>
+      <w:r>
+        <w:rPr>
+          <w:sz w:val="20"/>
+          <w:szCs w:val="20"/>
+        </w:rPr>
+        <w:lastRenderedPageBreak/>
+        <w:t>full</w:t>
+      </w:r>
+    </w:p>
+    <w:p>
+      <w:pPr>
+        <w:spacing w:after="0"/>
+        <w:rPr>
+          <w:sz w:val="20"/>
+          <w:szCs w:val="20"/>
+        </w:rPr>
+      </w:pPr>
+      <w:proofErr w:type="spellStart"/>
+      <w:r>
+        <w:rPr>
+          <w:sz w:val="20"/>
+          <w:szCs w:val="20"/>
+        </w:rPr>
+        <w:t>ite</w:t>
+      </w:r>
+      <w:proofErr w:type="spellEnd"/>
+      <w:r>
+        <w:rPr>
+          <w:sz w:val="20"/>
+          <w:szCs w:val="20"/>
+        </w:rPr>
+        <w:t xml:space="preserve"> 82 at time 820s I=5A </w:t>
+      </w:r>
+      <w:proofErr w:type="spellStart"/>
+      <w:r>
+        <w:rPr>
+          <w:sz w:val="20"/>
+          <w:szCs w:val="20"/>
+        </w:rPr>
+        <w:t>CVed</w:t>
+      </w:r>
+      <w:proofErr w:type="spellEnd"/>
+      <w:r>
+        <w:rPr>
+          <w:sz w:val="20"/>
+          <w:szCs w:val="20"/>
+        </w:rPr>
+        <w:t xml:space="preserve"> in 11ite 0.46575s voltage=-0.14963V </w:t>
+      </w:r>
+      <w:proofErr w:type="spellStart"/>
+      <w:r>
+        <w:rPr>
+          <w:sz w:val="20"/>
+          <w:szCs w:val="20"/>
+        </w:rPr>
+        <w:t>SOCn</w:t>
+      </w:r>
+      <w:proofErr w:type="spellEnd"/>
+      <w:r>
+        <w:rPr>
+          <w:sz w:val="20"/>
+          <w:szCs w:val="20"/>
+        </w:rPr>
+        <w:t xml:space="preserve">=0.79084 </w:t>
+      </w:r>
+      <w:proofErr w:type="spellStart"/>
+      <w:r>
+        <w:rPr>
+          <w:sz w:val="20"/>
+          <w:szCs w:val="20"/>
+        </w:rPr>
+        <w:t>SOCp</w:t>
+      </w:r>
+      <w:proofErr w:type="spellEnd"/>
+      <w:r>
+        <w:rPr>
+          <w:sz w:val="20"/>
+          <w:szCs w:val="20"/>
+        </w:rPr>
+        <w:t xml:space="preserve">=0.83374 dt=10 </w:t>
+      </w:r>
+      <w:proofErr w:type="spellStart"/>
+      <w:r>
+        <w:rPr>
+          <w:sz w:val="20"/>
+          <w:szCs w:val="20"/>
+        </w:rPr>
+        <w:t>dV</w:t>
+      </w:r>
+      <w:proofErr w:type="spellEnd"/>
+      <w:r>
+        <w:rPr>
+          <w:sz w:val="20"/>
+          <w:szCs w:val="20"/>
+        </w:rPr>
+        <w:t>/dt=9.34e-06</w:t>
+      </w:r>
+    </w:p>
+    <w:p>
+      <w:pPr>
+        <w:spacing w:after="0"/>
+        <w:rPr>
+          <w:sz w:val="20"/>
+          <w:szCs w:val="20"/>
+        </w:rPr>
+      </w:pPr>
+      <w:r>
+        <w:rPr>
+          <w:sz w:val="20"/>
+          <w:szCs w:val="20"/>
+        </w:rPr>
+        <w:t xml:space="preserve">      avg(</w:t>
+      </w:r>
+      <w:proofErr w:type="spellStart"/>
+      <w:r>
+        <w:rPr>
+          <w:sz w:val="20"/>
+          <w:szCs w:val="20"/>
+        </w:rPr>
+        <w:t>ce</w:t>
+      </w:r>
+      <w:proofErr w:type="spellEnd"/>
+      <w:r>
+        <w:rPr>
+          <w:sz w:val="20"/>
+          <w:szCs w:val="20"/>
+        </w:rPr>
+        <w:t>)=1038.3156 avg(</w:t>
+      </w:r>
+      <w:proofErr w:type="spellStart"/>
+      <w:r>
+        <w:rPr>
+          <w:sz w:val="20"/>
+          <w:szCs w:val="20"/>
+        </w:rPr>
+        <w:t>csn</w:t>
+      </w:r>
+      <w:proofErr w:type="spellEnd"/>
+      <w:r>
+        <w:rPr>
+          <w:sz w:val="20"/>
+          <w:szCs w:val="20"/>
+        </w:rPr>
+        <w:t>)=23812.7669 avg(</w:t>
+      </w:r>
+      <w:proofErr w:type="spellStart"/>
+      <w:r>
+        <w:rPr>
+          <w:sz w:val="20"/>
+          <w:szCs w:val="20"/>
+        </w:rPr>
+        <w:t>csp</w:t>
+      </w:r>
+      <w:proofErr w:type="spellEnd"/>
+      <w:r>
+        <w:rPr>
+          <w:sz w:val="20"/>
+          <w:szCs w:val="20"/>
+        </w:rPr>
+        <w:t xml:space="preserve">)=23530.7388 memory=5673869312 </w:t>
+      </w:r>
+      <w:proofErr w:type="spellStart"/>
+      <w:r>
+        <w:rPr>
+          <w:sz w:val="20"/>
+          <w:szCs w:val="20"/>
+        </w:rPr>
+        <w:t>PreNewt</w:t>
+      </w:r>
+      <w:proofErr w:type="spellEnd"/>
+      <w:r>
+        <w:rPr>
+          <w:sz w:val="20"/>
+          <w:szCs w:val="20"/>
+        </w:rPr>
+        <w:t xml:space="preserve">=0.39226s </w:t>
+      </w:r>
+      <w:proofErr w:type="spellStart"/>
+      <w:r>
+        <w:rPr>
+          <w:sz w:val="20"/>
+          <w:szCs w:val="20"/>
+        </w:rPr>
+        <w:t>MatInv</w:t>
+      </w:r>
+      <w:proofErr w:type="spellEnd"/>
+      <w:r>
+        <w:rPr>
+          <w:sz w:val="20"/>
+          <w:szCs w:val="20"/>
+        </w:rPr>
+        <w:t xml:space="preserve">=0.061085s </w:t>
+      </w:r>
+      <w:proofErr w:type="spellStart"/>
+      <w:r>
+        <w:rPr>
+          <w:sz w:val="20"/>
+          <w:szCs w:val="20"/>
+        </w:rPr>
+        <w:t>PostNewt</w:t>
+      </w:r>
+      <w:proofErr w:type="spellEnd"/>
+      <w:r>
+        <w:rPr>
+          <w:sz w:val="20"/>
+          <w:szCs w:val="20"/>
+        </w:rPr>
+        <w:t>=0.0006379</w:t>
+      </w:r>
+    </w:p>
+    <w:p>
+      <w:pPr>
+        <w:spacing w:after="0"/>
+        <w:rPr>
+          <w:sz w:val="20"/>
+          <w:szCs w:val="20"/>
+        </w:rPr>
+      </w:pPr>
+      <w:r>
+        <w:rPr>
+          <w:sz w:val="20"/>
+          <w:szCs w:val="20"/>
+        </w:rPr>
+        <w:t xml:space="preserve">      </w:t>
+      </w:r>
+      <w:proofErr w:type="spellStart"/>
+      <w:r>
+        <w:rPr>
+          <w:sz w:val="20"/>
+          <w:szCs w:val="20"/>
+        </w:rPr>
+        <w:t>updt</w:t>
+      </w:r>
+      <w:proofErr w:type="spellEnd"/>
+      <w:r>
+        <w:rPr>
+          <w:sz w:val="20"/>
+          <w:szCs w:val="20"/>
+        </w:rPr>
+        <w:t xml:space="preserve"> </w:t>
+      </w:r>
+      <w:proofErr w:type="spellStart"/>
+      <w:r>
+        <w:rPr>
+          <w:sz w:val="20"/>
+          <w:szCs w:val="20"/>
+        </w:rPr>
+        <w:t>dtso</w:t>
+      </w:r>
+      <w:proofErr w:type="spellEnd"/>
+      <w:r>
+        <w:rPr>
+          <w:sz w:val="20"/>
+          <w:szCs w:val="20"/>
+        </w:rPr>
+        <w:t xml:space="preserve">=0.021812s Calc Jac=0.32288s Calc f=0.021651s Calc </w:t>
+      </w:r>
+      <w:proofErr w:type="spellStart"/>
+      <w:r>
+        <w:rPr>
+          <w:sz w:val="20"/>
+          <w:szCs w:val="20"/>
+        </w:rPr>
+        <w:t>gJacg</w:t>
+      </w:r>
+      <w:proofErr w:type="spellEnd"/>
+      <w:r>
+        <w:rPr>
+          <w:sz w:val="20"/>
+          <w:szCs w:val="20"/>
+        </w:rPr>
+        <w:t>=0.006862s assemble=0.018842</w:t>
+      </w:r>
+    </w:p>
+    <w:p>
+      <w:pPr>
+        <w:spacing w:after="0"/>
+        <w:rPr>
+          <w:sz w:val="20"/>
+          <w:szCs w:val="20"/>
+        </w:rPr>
+      </w:pPr>
+      <w:r>
+        <w:rPr>
+          <w:sz w:val="20"/>
+          <w:szCs w:val="20"/>
+        </w:rPr>
+        <w:t xml:space="preserve">      </w:t>
+      </w:r>
+      <w:proofErr w:type="spellStart"/>
+      <w:r>
+        <w:rPr>
+          <w:sz w:val="20"/>
+          <w:szCs w:val="20"/>
+        </w:rPr>
+        <w:t>jacdiag</w:t>
+      </w:r>
+      <w:proofErr w:type="spellEnd"/>
+      <w:r>
+        <w:rPr>
+          <w:sz w:val="20"/>
+          <w:szCs w:val="20"/>
+        </w:rPr>
+        <w:t xml:space="preserve">=0.13948s </w:t>
+      </w:r>
+      <w:proofErr w:type="spellStart"/>
+      <w:r>
+        <w:rPr>
+          <w:sz w:val="20"/>
+          <w:szCs w:val="20"/>
+        </w:rPr>
+        <w:t>jacce</w:t>
+      </w:r>
+      <w:proofErr w:type="spellEnd"/>
+      <w:r>
+        <w:rPr>
+          <w:sz w:val="20"/>
+          <w:szCs w:val="20"/>
+        </w:rPr>
+        <w:t xml:space="preserve">=0.043547s </w:t>
+      </w:r>
+      <w:proofErr w:type="spellStart"/>
+      <w:r>
+        <w:rPr>
+          <w:sz w:val="20"/>
+          <w:szCs w:val="20"/>
+        </w:rPr>
+        <w:t>jacpe</w:t>
+      </w:r>
+      <w:proofErr w:type="spellEnd"/>
+      <w:r>
+        <w:rPr>
+          <w:sz w:val="20"/>
+          <w:szCs w:val="20"/>
+        </w:rPr>
+        <w:t xml:space="preserve">=0.059756s </w:t>
+      </w:r>
+      <w:proofErr w:type="spellStart"/>
+      <w:r>
+        <w:rPr>
+          <w:sz w:val="20"/>
+          <w:szCs w:val="20"/>
+        </w:rPr>
+        <w:t>jacps</w:t>
+      </w:r>
+      <w:proofErr w:type="spellEnd"/>
+      <w:r>
+        <w:rPr>
+          <w:sz w:val="20"/>
+          <w:szCs w:val="20"/>
+        </w:rPr>
+        <w:t xml:space="preserve">=0.045279s </w:t>
+      </w:r>
+      <w:proofErr w:type="spellStart"/>
+      <w:r>
+        <w:rPr>
+          <w:sz w:val="20"/>
+          <w:szCs w:val="20"/>
+        </w:rPr>
+        <w:t>jaccsn</w:t>
+      </w:r>
+      <w:proofErr w:type="spellEnd"/>
+      <w:r>
+        <w:rPr>
+          <w:sz w:val="20"/>
+          <w:szCs w:val="20"/>
+        </w:rPr>
+        <w:t xml:space="preserve">=0.016867s </w:t>
+      </w:r>
+      <w:proofErr w:type="spellStart"/>
+      <w:r>
+        <w:rPr>
+          <w:sz w:val="20"/>
+          <w:szCs w:val="20"/>
+        </w:rPr>
+        <w:t>jaccsp</w:t>
+      </w:r>
+      <w:proofErr w:type="spellEnd"/>
+      <w:r>
+        <w:rPr>
+          <w:sz w:val="20"/>
+          <w:szCs w:val="20"/>
+        </w:rPr>
+        <w:t>=0.017758s</w:t>
+      </w:r>
+    </w:p>
+    <w:p>
+      <w:pPr>
+        <w:spacing w:after="0"/>
+        <w:rPr>
+          <w:sz w:val="20"/>
+          <w:szCs w:val="20"/>
+        </w:rPr>
+      </w:pPr>
+      <w:r>
+        <w:rPr>
+          <w:sz w:val="20"/>
+          <w:szCs w:val="20"/>
+        </w:rPr>
+        <w:t xml:space="preserve">      </w:t>
+      </w:r>
+      <w:proofErr w:type="spellStart"/>
+      <w:r>
+        <w:rPr>
+          <w:sz w:val="20"/>
+          <w:szCs w:val="20"/>
+        </w:rPr>
+        <w:t>jaccedce</w:t>
+      </w:r>
+      <w:proofErr w:type="spellEnd"/>
+      <w:r>
+        <w:rPr>
+          <w:sz w:val="20"/>
+          <w:szCs w:val="20"/>
+        </w:rPr>
+        <w:t xml:space="preserve">=0.025442 </w:t>
+      </w:r>
+      <w:proofErr w:type="spellStart"/>
+      <w:r>
+        <w:rPr>
+          <w:sz w:val="20"/>
+          <w:szCs w:val="20"/>
+        </w:rPr>
+        <w:t>jacpedpe</w:t>
+      </w:r>
+      <w:proofErr w:type="spellEnd"/>
+      <w:r>
+        <w:rPr>
+          <w:sz w:val="20"/>
+          <w:szCs w:val="20"/>
+        </w:rPr>
+        <w:t xml:space="preserve">=0.021015s </w:t>
+      </w:r>
+      <w:proofErr w:type="spellStart"/>
+      <w:r>
+        <w:rPr>
+          <w:sz w:val="20"/>
+          <w:szCs w:val="20"/>
+        </w:rPr>
+        <w:t>jacpsdps</w:t>
+      </w:r>
+      <w:proofErr w:type="spellEnd"/>
+      <w:r>
+        <w:rPr>
+          <w:sz w:val="20"/>
+          <w:szCs w:val="20"/>
+        </w:rPr>
+        <w:t xml:space="preserve">=0.019712s </w:t>
+      </w:r>
+      <w:proofErr w:type="spellStart"/>
+      <w:r>
+        <w:rPr>
+          <w:sz w:val="20"/>
+          <w:szCs w:val="20"/>
+        </w:rPr>
+        <w:t>jaccsdcs</w:t>
+      </w:r>
+      <w:proofErr w:type="spellEnd"/>
+      <w:r>
+        <w:rPr>
+          <w:sz w:val="20"/>
+          <w:szCs w:val="20"/>
+        </w:rPr>
+        <w:t>=0.073148s total=0.13932</w:t>
+      </w:r>
+    </w:p>
+    <w:p>
+      <w:pPr>
+        <w:spacing w:after="0"/>
+        <w:rPr>
+          <w:sz w:val="20"/>
+          <w:szCs w:val="20"/>
+        </w:rPr>
+      </w:pPr>
+    </w:p>
+    <w:p>
+      <w:pPr>
+        <w:spacing w:after="0"/>
+        <w:rPr>
+          <w:sz w:val="20"/>
+          <w:szCs w:val="20"/>
+        </w:rPr>
+      </w:pPr>
+      <w:r>
+        <w:rPr>
+          <w:sz w:val="20"/>
+          <w:szCs w:val="20"/>
+        </w:rPr>
+        <w:t>sparse</w:t>
+      </w:r>
+    </w:p>
+    <w:p>
+      <w:pPr>
+        <w:spacing w:after="0"/>
+        <w:rPr>
+          <w:sz w:val="20"/>
+          <w:szCs w:val="20"/>
+        </w:rPr>
+      </w:pPr>
+      <w:proofErr w:type="spellStart"/>
+      <w:r>
+        <w:rPr>
+          <w:sz w:val="20"/>
+          <w:szCs w:val="20"/>
+        </w:rPr>
+        <w:t>ite</w:t>
+      </w:r>
+      <w:proofErr w:type="spellEnd"/>
+      <w:r>
+        <w:rPr>
+          <w:sz w:val="20"/>
+          <w:szCs w:val="20"/>
+        </w:rPr>
+        <w:t xml:space="preserve"> 82 at time 820s I=5A </w:t>
+      </w:r>
+      <w:proofErr w:type="spellStart"/>
+      <w:r>
+        <w:rPr>
+          <w:sz w:val="20"/>
+          <w:szCs w:val="20"/>
+        </w:rPr>
+        <w:t>CVed</w:t>
+      </w:r>
+      <w:proofErr w:type="spellEnd"/>
+      <w:r>
+        <w:rPr>
+          <w:sz w:val="20"/>
+          <w:szCs w:val="20"/>
+        </w:rPr>
+        <w:t xml:space="preserve"> in 11ite 0.43287s voltage=-0.14963V </w:t>
+      </w:r>
+      <w:proofErr w:type="spellStart"/>
+      <w:r>
+        <w:rPr>
+          <w:sz w:val="20"/>
+          <w:szCs w:val="20"/>
+        </w:rPr>
+        <w:t>SOCn</w:t>
+      </w:r>
+      <w:proofErr w:type="spellEnd"/>
+      <w:r>
+        <w:rPr>
+          <w:sz w:val="20"/>
+          <w:szCs w:val="20"/>
+        </w:rPr>
+        <w:t xml:space="preserve">=0.79084 </w:t>
+      </w:r>
+      <w:proofErr w:type="spellStart"/>
+      <w:r>
+        <w:rPr>
+          <w:sz w:val="20"/>
+          <w:szCs w:val="20"/>
+        </w:rPr>
+        <w:t>SOCp</w:t>
+      </w:r>
+      <w:proofErr w:type="spellEnd"/>
+      <w:r>
+        <w:rPr>
+          <w:sz w:val="20"/>
+          <w:szCs w:val="20"/>
+        </w:rPr>
+        <w:t xml:space="preserve">=0.83374 dt=10 </w:t>
+      </w:r>
+      <w:proofErr w:type="spellStart"/>
+      <w:r>
+        <w:rPr>
+          <w:sz w:val="20"/>
+          <w:szCs w:val="20"/>
+        </w:rPr>
+        <w:t>dV</w:t>
+      </w:r>
+      <w:proofErr w:type="spellEnd"/>
+      <w:r>
+        <w:rPr>
+          <w:sz w:val="20"/>
+          <w:szCs w:val="20"/>
+        </w:rPr>
+        <w:t>/dt=9.34e-06</w:t>
+      </w:r>
+    </w:p>
+    <w:p>
+      <w:pPr>
+        <w:spacing w:after="0"/>
+        <w:rPr>
+          <w:sz w:val="20"/>
+          <w:szCs w:val="20"/>
+        </w:rPr>
+      </w:pPr>
+      <w:r>
+        <w:rPr>
+          <w:sz w:val="20"/>
+          <w:szCs w:val="20"/>
+        </w:rPr>
+        <w:t xml:space="preserve">      avg(</w:t>
+      </w:r>
+      <w:proofErr w:type="spellStart"/>
+      <w:r>
+        <w:rPr>
+          <w:sz w:val="20"/>
+          <w:szCs w:val="20"/>
+        </w:rPr>
+        <w:t>ce</w:t>
+      </w:r>
+      <w:proofErr w:type="spellEnd"/>
+      <w:r>
+        <w:rPr>
+          <w:sz w:val="20"/>
+          <w:szCs w:val="20"/>
+        </w:rPr>
+        <w:t>)=1038.3156 avg(</w:t>
+      </w:r>
+      <w:proofErr w:type="spellStart"/>
+      <w:r>
+        <w:rPr>
+          <w:sz w:val="20"/>
+          <w:szCs w:val="20"/>
+        </w:rPr>
+        <w:t>csn</w:t>
+      </w:r>
+      <w:proofErr w:type="spellEnd"/>
+      <w:r>
+        <w:rPr>
+          <w:sz w:val="20"/>
+          <w:szCs w:val="20"/>
+        </w:rPr>
+        <w:t>)=23812.7669 avg(</w:t>
+      </w:r>
+      <w:proofErr w:type="spellStart"/>
+      <w:r>
+        <w:rPr>
+          <w:sz w:val="20"/>
+          <w:szCs w:val="20"/>
+        </w:rPr>
+        <w:t>csp</w:t>
+      </w:r>
+      <w:proofErr w:type="spellEnd"/>
+      <w:r>
+        <w:rPr>
+          <w:sz w:val="20"/>
+          <w:szCs w:val="20"/>
+        </w:rPr>
+        <w:t xml:space="preserve">)=23530.7388 memory=5674029056 </w:t>
+      </w:r>
+      <w:proofErr w:type="spellStart"/>
+      <w:r>
+        <w:rPr>
+          <w:sz w:val="20"/>
+          <w:szCs w:val="20"/>
+        </w:rPr>
+        <w:t>PreNewt</w:t>
+      </w:r>
+      <w:proofErr w:type="spellEnd"/>
+      <w:r>
+        <w:rPr>
+          <w:sz w:val="20"/>
+          <w:szCs w:val="20"/>
+        </w:rPr>
+        <w:t xml:space="preserve">=0.40656s </w:t>
+      </w:r>
+      <w:proofErr w:type="spellStart"/>
+      <w:r>
+        <w:rPr>
+          <w:sz w:val="20"/>
+          <w:szCs w:val="20"/>
+        </w:rPr>
+        <w:t>MatInv</w:t>
+      </w:r>
+      <w:proofErr w:type="spellEnd"/>
+      <w:r>
+        <w:rPr>
+          <w:sz w:val="20"/>
+          <w:szCs w:val="20"/>
+        </w:rPr>
+        <w:t xml:space="preserve">=0.015394s </w:t>
+      </w:r>
+      <w:proofErr w:type="spellStart"/>
+      <w:r>
+        <w:rPr>
+          <w:sz w:val="20"/>
+          <w:szCs w:val="20"/>
+        </w:rPr>
+        <w:t>PostNewt</w:t>
+      </w:r>
+      <w:proofErr w:type="spellEnd"/>
+      <w:r>
+        <w:rPr>
+          <w:sz w:val="20"/>
+          <w:szCs w:val="20"/>
+        </w:rPr>
+        <w:t>=0.0006561</w:t>
+      </w:r>
+    </w:p>
+    <w:p>
+      <w:pPr>
+        <w:spacing w:after="0"/>
+        <w:rPr>
+          <w:sz w:val="20"/>
+          <w:szCs w:val="20"/>
+        </w:rPr>
+      </w:pPr>
+      <w:r>
+        <w:rPr>
+          <w:sz w:val="20"/>
+          <w:szCs w:val="20"/>
+        </w:rPr>
+        <w:t xml:space="preserve">      </w:t>
+      </w:r>
+      <w:proofErr w:type="spellStart"/>
+      <w:r>
+        <w:rPr>
+          <w:sz w:val="20"/>
+          <w:szCs w:val="20"/>
+        </w:rPr>
+        <w:t>updt</w:t>
+      </w:r>
+      <w:proofErr w:type="spellEnd"/>
+      <w:r>
+        <w:rPr>
+          <w:sz w:val="20"/>
+          <w:szCs w:val="20"/>
+        </w:rPr>
+        <w:t xml:space="preserve"> </w:t>
+      </w:r>
+      <w:proofErr w:type="spellStart"/>
+      <w:r>
+        <w:rPr>
+          <w:sz w:val="20"/>
+          <w:szCs w:val="20"/>
+        </w:rPr>
+        <w:t>dtso</w:t>
+      </w:r>
+      <w:proofErr w:type="spellEnd"/>
+      <w:r>
+        <w:rPr>
+          <w:sz w:val="20"/>
+          <w:szCs w:val="20"/>
+        </w:rPr>
+        <w:t xml:space="preserve">=0.021227s Calc Jac=0.3293s Calc f=0.021393s Calc </w:t>
+      </w:r>
+      <w:proofErr w:type="spellStart"/>
+      <w:r>
+        <w:rPr>
+          <w:sz w:val="20"/>
+          <w:szCs w:val="20"/>
+        </w:rPr>
+        <w:t>gJacg</w:t>
+      </w:r>
+      <w:proofErr w:type="spellEnd"/>
+      <w:r>
+        <w:rPr>
+          <w:sz w:val="20"/>
+          <w:szCs w:val="20"/>
+        </w:rPr>
+        <w:t>=0.0063892s assemble=0.028014</w:t>
+      </w:r>
+    </w:p>
+    <w:p>
+      <w:pPr>
+        <w:spacing w:after="0"/>
+        <w:rPr>
+          <w:sz w:val="20"/>
+          <w:szCs w:val="20"/>
+        </w:rPr>
+      </w:pPr>
+      <w:r>
+        <w:rPr>
+          <w:sz w:val="20"/>
+          <w:szCs w:val="20"/>
+        </w:rPr>
+        <w:t xml:space="preserve">      </w:t>
+      </w:r>
+      <w:proofErr w:type="spellStart"/>
+      <w:r>
+        <w:rPr>
+          <w:sz w:val="20"/>
+          <w:szCs w:val="20"/>
+        </w:rPr>
+        <w:t>jacdiag</w:t>
+      </w:r>
+      <w:proofErr w:type="spellEnd"/>
+      <w:r>
+        <w:rPr>
+          <w:sz w:val="20"/>
+          <w:szCs w:val="20"/>
+        </w:rPr>
+        <w:t xml:space="preserve">=0.14182s </w:t>
+      </w:r>
+      <w:proofErr w:type="spellStart"/>
+      <w:r>
+        <w:rPr>
+          <w:sz w:val="20"/>
+          <w:szCs w:val="20"/>
+        </w:rPr>
+        <w:t>jacce</w:t>
+      </w:r>
+      <w:proofErr w:type="spellEnd"/>
+      <w:r>
+        <w:rPr>
+          <w:sz w:val="20"/>
+          <w:szCs w:val="20"/>
+        </w:rPr>
+        <w:t xml:space="preserve">=0.044458s </w:t>
+      </w:r>
+      <w:proofErr w:type="spellStart"/>
+      <w:r>
+        <w:rPr>
+          <w:sz w:val="20"/>
+          <w:szCs w:val="20"/>
+        </w:rPr>
+        <w:t>jacpe</w:t>
+      </w:r>
+      <w:proofErr w:type="spellEnd"/>
+      <w:r>
+        <w:rPr>
+          <w:sz w:val="20"/>
+          <w:szCs w:val="20"/>
+        </w:rPr>
+        <w:t xml:space="preserve">=0.061878s </w:t>
+      </w:r>
+      <w:proofErr w:type="spellStart"/>
+      <w:r>
+        <w:rPr>
+          <w:sz w:val="20"/>
+          <w:szCs w:val="20"/>
+        </w:rPr>
+        <w:t>jacps</w:t>
+      </w:r>
+      <w:proofErr w:type="spellEnd"/>
+      <w:r>
+        <w:rPr>
+          <w:sz w:val="20"/>
+          <w:szCs w:val="20"/>
+        </w:rPr>
+        <w:t xml:space="preserve">=0.045252s </w:t>
+      </w:r>
+      <w:proofErr w:type="spellStart"/>
+      <w:r>
+        <w:rPr>
+          <w:sz w:val="20"/>
+          <w:szCs w:val="20"/>
+        </w:rPr>
+        <w:t>jaccsn</w:t>
+      </w:r>
+      <w:proofErr w:type="spellEnd"/>
+      <w:r>
+        <w:rPr>
+          <w:sz w:val="20"/>
+          <w:szCs w:val="20"/>
+        </w:rPr>
+        <w:t xml:space="preserve">=0.018018s </w:t>
+      </w:r>
+      <w:proofErr w:type="spellStart"/>
+      <w:r>
+        <w:rPr>
+          <w:sz w:val="20"/>
+          <w:szCs w:val="20"/>
+        </w:rPr>
+        <w:t>jaccsp</w:t>
+      </w:r>
+      <w:proofErr w:type="spellEnd"/>
+      <w:r>
+        <w:rPr>
+          <w:sz w:val="20"/>
+          <w:szCs w:val="20"/>
+        </w:rPr>
+        <w:t>=0.017674s</w:t>
+      </w:r>
+    </w:p>
+    <w:p>
+      <w:pPr>
+        <w:spacing w:after="0"/>
+        <w:rPr>
+          <w:sz w:val="20"/>
+          <w:szCs w:val="20"/>
+        </w:rPr>
+      </w:pPr>
+      <w:r>
+        <w:rPr>
+          <w:sz w:val="20"/>
+          <w:szCs w:val="20"/>
+        </w:rPr>
+        <w:t xml:space="preserve">      </w:t>
+      </w:r>
+      <w:proofErr w:type="spellStart"/>
+      <w:r>
+        <w:rPr>
+          <w:sz w:val="20"/>
+          <w:szCs w:val="20"/>
+        </w:rPr>
+        <w:t>jaccedce</w:t>
+      </w:r>
+      <w:proofErr w:type="spellEnd"/>
+      <w:r>
+        <w:rPr>
+          <w:sz w:val="20"/>
+          <w:szCs w:val="20"/>
+        </w:rPr>
+        <w:t xml:space="preserve">=0.025359 </w:t>
+      </w:r>
+      <w:proofErr w:type="spellStart"/>
+      <w:r>
+        <w:rPr>
+          <w:sz w:val="20"/>
+          <w:szCs w:val="20"/>
+        </w:rPr>
+        <w:t>jacpedpe</w:t>
+      </w:r>
+      <w:proofErr w:type="spellEnd"/>
+      <w:r>
+        <w:rPr>
+          <w:sz w:val="20"/>
+          <w:szCs w:val="20"/>
+        </w:rPr>
+        <w:t xml:space="preserve">=0.021563s </w:t>
+      </w:r>
+      <w:proofErr w:type="spellStart"/>
+      <w:r>
+        <w:rPr>
+          <w:sz w:val="20"/>
+          <w:szCs w:val="20"/>
+        </w:rPr>
+        <w:t>jacpsdps</w:t>
+      </w:r>
+      <w:proofErr w:type="spellEnd"/>
+      <w:r>
+        <w:rPr>
+          <w:sz w:val="20"/>
+          <w:szCs w:val="20"/>
+        </w:rPr>
+        <w:t xml:space="preserve">=0.020376s </w:t>
+      </w:r>
+      <w:proofErr w:type="spellStart"/>
+      <w:r>
+        <w:rPr>
+          <w:sz w:val="20"/>
+          <w:szCs w:val="20"/>
+        </w:rPr>
+        <w:t>jaccsdcs</w:t>
+      </w:r>
+      <w:proofErr w:type="spellEnd"/>
+      <w:r>
+        <w:rPr>
+          <w:sz w:val="20"/>
+          <w:szCs w:val="20"/>
+        </w:rPr>
+        <w:t>=0.074338s total=0.14164</w:t>
+      </w:r>
+    </w:p>
+    <w:p>
+      <w:pPr>
+        <w:spacing w:after="0"/>
+        <w:rPr>
+          <w:sz w:val="20"/>
+          <w:szCs w:val="20"/>
+        </w:rPr>
+      </w:pPr>
+    </w:p>
+    <w:p>
+      <w:pPr>
+        <w:spacing w:after="0"/>
+        <w:rPr>
+          <w:sz w:val="20"/>
+          <w:szCs w:val="20"/>
+        </w:rPr>
+      </w:pPr>
+      <w:proofErr w:type="spellStart"/>
+      <w:r>
+        <w:rPr>
+          <w:sz w:val="20"/>
+          <w:szCs w:val="20"/>
+        </w:rPr>
+        <w:t>ite</w:t>
+      </w:r>
+      <w:proofErr w:type="spellEnd"/>
+      <w:r>
+        <w:rPr>
+          <w:sz w:val="20"/>
+          <w:szCs w:val="20"/>
+        </w:rPr>
+        <w:t xml:space="preserve"> 82 at time 820s I=5A </w:t>
+      </w:r>
+      <w:proofErr w:type="spellStart"/>
+      <w:r>
+        <w:rPr>
+          <w:sz w:val="20"/>
+          <w:szCs w:val="20"/>
+        </w:rPr>
+        <w:t>CVed</w:t>
+      </w:r>
+      <w:proofErr w:type="spellEnd"/>
+      <w:r>
+        <w:rPr>
+          <w:sz w:val="20"/>
+          <w:szCs w:val="20"/>
+        </w:rPr>
+        <w:t xml:space="preserve"> in 11ite 0.47311s voltage=-0.14963V </w:t>
+      </w:r>
+      <w:proofErr w:type="spellStart"/>
+      <w:r>
+        <w:rPr>
+          <w:sz w:val="20"/>
+          <w:szCs w:val="20"/>
+        </w:rPr>
+        <w:t>SOCn</w:t>
+      </w:r>
+      <w:proofErr w:type="spellEnd"/>
+      <w:r>
+        <w:rPr>
+          <w:sz w:val="20"/>
+          <w:szCs w:val="20"/>
+        </w:rPr>
+        <w:t xml:space="preserve">=0.79084 </w:t>
+      </w:r>
+      <w:proofErr w:type="spellStart"/>
+      <w:r>
+        <w:rPr>
+          <w:sz w:val="20"/>
+          <w:szCs w:val="20"/>
+        </w:rPr>
+        <w:t>SOCp</w:t>
+      </w:r>
+      <w:proofErr w:type="spellEnd"/>
+      <w:r>
+        <w:rPr>
+          <w:sz w:val="20"/>
+          <w:szCs w:val="20"/>
+        </w:rPr>
+        <w:t xml:space="preserve">=0.83374 dt=10 </w:t>
+      </w:r>
+      <w:proofErr w:type="spellStart"/>
+      <w:r>
+        <w:rPr>
+          <w:sz w:val="20"/>
+          <w:szCs w:val="20"/>
+        </w:rPr>
+        <w:t>dV</w:t>
+      </w:r>
+      <w:proofErr w:type="spellEnd"/>
+      <w:r>
+        <w:rPr>
+          <w:sz w:val="20"/>
+          <w:szCs w:val="20"/>
+        </w:rPr>
+        <w:t>/dt=9.34e-06</w:t>
+      </w:r>
+    </w:p>
+    <w:p>
+      <w:pPr>
+        <w:spacing w:after="0"/>
+        <w:rPr>
+          <w:sz w:val="20"/>
+          <w:szCs w:val="20"/>
+        </w:rPr>
+      </w:pPr>
+      <w:r>
+        <w:rPr>
+          <w:sz w:val="20"/>
+          <w:szCs w:val="20"/>
+        </w:rPr>
+        <w:t xml:space="preserve">      avg(</w:t>
+      </w:r>
+      <w:proofErr w:type="spellStart"/>
+      <w:r>
+        <w:rPr>
+          <w:sz w:val="20"/>
+          <w:szCs w:val="20"/>
+        </w:rPr>
+        <w:t>ce</w:t>
+      </w:r>
+      <w:proofErr w:type="spellEnd"/>
+      <w:r>
+        <w:rPr>
+          <w:sz w:val="20"/>
+          <w:szCs w:val="20"/>
+        </w:rPr>
+        <w:t>)=1038.3156 avg(</w:t>
+      </w:r>
+      <w:proofErr w:type="spellStart"/>
+      <w:r>
+        <w:rPr>
+          <w:sz w:val="20"/>
+          <w:szCs w:val="20"/>
+        </w:rPr>
+        <w:t>csn</w:t>
+      </w:r>
+      <w:proofErr w:type="spellEnd"/>
+      <w:r>
+        <w:rPr>
+          <w:sz w:val="20"/>
+          <w:szCs w:val="20"/>
+        </w:rPr>
+        <w:t>)=23812.7669 avg(</w:t>
+      </w:r>
+      <w:proofErr w:type="spellStart"/>
+      <w:r>
+        <w:rPr>
+          <w:sz w:val="20"/>
+          <w:szCs w:val="20"/>
+        </w:rPr>
+        <w:t>csp</w:t>
+      </w:r>
+      <w:proofErr w:type="spellEnd"/>
+      <w:r>
+        <w:rPr>
+          <w:sz w:val="20"/>
+          <w:szCs w:val="20"/>
+        </w:rPr>
+        <w:t xml:space="preserve">)=23530.7388 memory=5675995136 </w:t>
+      </w:r>
+      <w:proofErr w:type="spellStart"/>
+      <w:r>
+        <w:rPr>
+          <w:sz w:val="20"/>
+          <w:szCs w:val="20"/>
+        </w:rPr>
+        <w:t>PreNewt</w:t>
+      </w:r>
+      <w:proofErr w:type="spellEnd"/>
+      <w:r>
+        <w:rPr>
+          <w:sz w:val="20"/>
+          <w:szCs w:val="20"/>
+        </w:rPr>
+        <w:t xml:space="preserve">=0.44666s </w:t>
+      </w:r>
+      <w:proofErr w:type="spellStart"/>
+      <w:r>
+        <w:rPr>
+          <w:sz w:val="20"/>
+          <w:szCs w:val="20"/>
+        </w:rPr>
+        <w:t>MatInv</w:t>
+      </w:r>
+      <w:proofErr w:type="spellEnd"/>
+      <w:r>
+        <w:rPr>
+          <w:sz w:val="20"/>
+          <w:szCs w:val="20"/>
+        </w:rPr>
+        <w:t xml:space="preserve">=0.015648s </w:t>
+      </w:r>
+      <w:proofErr w:type="spellStart"/>
+      <w:r>
+        <w:rPr>
+          <w:sz w:val="20"/>
+          <w:szCs w:val="20"/>
+        </w:rPr>
+        <w:t>PostNewt</w:t>
+      </w:r>
+      <w:proofErr w:type="spellEnd"/>
+      <w:r>
+        <w:rPr>
+          <w:sz w:val="20"/>
+          <w:szCs w:val="20"/>
+        </w:rPr>
+        <w:t>=0.0006571</w:t>
+      </w:r>
+    </w:p>
+    <w:p>
+      <w:pPr>
+        <w:spacing w:after="0"/>
+        <w:rPr>
+          <w:sz w:val="20"/>
+          <w:szCs w:val="20"/>
+        </w:rPr>
+      </w:pPr>
+      <w:r>
+        <w:rPr>
+          <w:sz w:val="20"/>
+          <w:szCs w:val="20"/>
+        </w:rPr>
+        <w:t xml:space="preserve">      </w:t>
+      </w:r>
+      <w:proofErr w:type="spellStart"/>
+      <w:r>
+        <w:rPr>
+          <w:sz w:val="20"/>
+          <w:szCs w:val="20"/>
+        </w:rPr>
+        <w:t>updt</w:t>
+      </w:r>
+      <w:proofErr w:type="spellEnd"/>
+      <w:r>
+        <w:rPr>
+          <w:sz w:val="20"/>
+          <w:szCs w:val="20"/>
+        </w:rPr>
+        <w:t xml:space="preserve"> </w:t>
+      </w:r>
+      <w:proofErr w:type="spellStart"/>
+      <w:r>
+        <w:rPr>
+          <w:sz w:val="20"/>
+          <w:szCs w:val="20"/>
+        </w:rPr>
+        <w:t>dtso</w:t>
+      </w:r>
+      <w:proofErr w:type="spellEnd"/>
+      <w:r>
+        <w:rPr>
+          <w:sz w:val="20"/>
+          <w:szCs w:val="20"/>
+        </w:rPr>
+        <w:t xml:space="preserve">=0.021875s Calc Jac=0.35608s Calc f=0.021664s Calc </w:t>
+      </w:r>
+      <w:proofErr w:type="spellStart"/>
+      <w:r>
+        <w:rPr>
+          <w:sz w:val="20"/>
+          <w:szCs w:val="20"/>
+        </w:rPr>
+        <w:t>gJacg</w:t>
+      </w:r>
+      <w:proofErr w:type="spellEnd"/>
+      <w:r>
+        <w:rPr>
+          <w:sz w:val="20"/>
+          <w:szCs w:val="20"/>
+        </w:rPr>
+        <w:t>=0.01786s assemble=0.028938</w:t>
+      </w:r>
+    </w:p>
+    <w:p>
+      <w:pPr>
+        <w:spacing w:after="0"/>
+        <w:rPr>
+          <w:sz w:val="20"/>
+          <w:szCs w:val="20"/>
+        </w:rPr>
+      </w:pPr>
+      <w:r>
+        <w:rPr>
+          <w:sz w:val="20"/>
+          <w:szCs w:val="20"/>
+        </w:rPr>
+        <w:t xml:space="preserve">      </w:t>
+      </w:r>
+      <w:proofErr w:type="spellStart"/>
+      <w:r>
+        <w:rPr>
+          <w:sz w:val="20"/>
+          <w:szCs w:val="20"/>
+        </w:rPr>
+        <w:t>jacdiag</w:t>
+      </w:r>
+      <w:proofErr w:type="spellEnd"/>
+      <w:r>
+        <w:rPr>
+          <w:sz w:val="20"/>
+          <w:szCs w:val="20"/>
+        </w:rPr>
+        <w:t xml:space="preserve">=0.16459s </w:t>
+      </w:r>
+      <w:proofErr w:type="spellStart"/>
+      <w:r>
+        <w:rPr>
+          <w:sz w:val="20"/>
+          <w:szCs w:val="20"/>
+        </w:rPr>
+        <w:t>jacce</w:t>
+      </w:r>
+      <w:proofErr w:type="spellEnd"/>
+      <w:r>
+        <w:rPr>
+          <w:sz w:val="20"/>
+          <w:szCs w:val="20"/>
+        </w:rPr>
+        <w:t xml:space="preserve">=0.045889s </w:t>
+      </w:r>
+      <w:proofErr w:type="spellStart"/>
+      <w:r>
+        <w:rPr>
+          <w:sz w:val="20"/>
+          <w:szCs w:val="20"/>
+        </w:rPr>
+        <w:t>jacpe</w:t>
+      </w:r>
+      <w:proofErr w:type="spellEnd"/>
+      <w:r>
+        <w:rPr>
+          <w:sz w:val="20"/>
+          <w:szCs w:val="20"/>
+        </w:rPr>
+        <w:t xml:space="preserve">=0.061514s </w:t>
+      </w:r>
+      <w:proofErr w:type="spellStart"/>
+      <w:r>
+        <w:rPr>
+          <w:sz w:val="20"/>
+          <w:szCs w:val="20"/>
+        </w:rPr>
+        <w:t>jacps</w:t>
+      </w:r>
+      <w:proofErr w:type="spellEnd"/>
+      <w:r>
+        <w:rPr>
+          <w:sz w:val="20"/>
+          <w:szCs w:val="20"/>
+        </w:rPr>
+        <w:t xml:space="preserve">=0.04755s </w:t>
+      </w:r>
+      <w:proofErr w:type="spellStart"/>
+      <w:r>
+        <w:rPr>
+          <w:sz w:val="20"/>
+          <w:szCs w:val="20"/>
+        </w:rPr>
+        <w:t>jaccsn</w:t>
+      </w:r>
+      <w:proofErr w:type="spellEnd"/>
+      <w:r>
+        <w:rPr>
+          <w:sz w:val="20"/>
+          <w:szCs w:val="20"/>
+        </w:rPr>
+        <w:t xml:space="preserve">=0.017348s </w:t>
+      </w:r>
+      <w:proofErr w:type="spellStart"/>
+      <w:r>
+        <w:rPr>
+          <w:sz w:val="20"/>
+          <w:szCs w:val="20"/>
+        </w:rPr>
+        <w:t>jaccsp</w:t>
+      </w:r>
+      <w:proofErr w:type="spellEnd"/>
+      <w:r>
+        <w:rPr>
+          <w:sz w:val="20"/>
+          <w:szCs w:val="20"/>
+        </w:rPr>
+        <w:t>=0.018955s</w:t>
+      </w:r>
+    </w:p>
+    <w:p>
+      <w:pPr>
+        <w:spacing w:after="0"/>
+        <w:rPr>
+          <w:sz w:val="20"/>
+          <w:szCs w:val="20"/>
+        </w:rPr>
+      </w:pPr>
+      <w:r>
+        <w:rPr>
+          <w:sz w:val="20"/>
+          <w:szCs w:val="20"/>
+        </w:rPr>
+        <w:t xml:space="preserve">      </w:t>
+      </w:r>
+      <w:proofErr w:type="spellStart"/>
+      <w:r>
+        <w:rPr>
+          <w:sz w:val="20"/>
+          <w:szCs w:val="20"/>
+        </w:rPr>
+        <w:t>jaccedce</w:t>
+      </w:r>
+      <w:proofErr w:type="spellEnd"/>
+      <w:r>
+        <w:rPr>
+          <w:sz w:val="20"/>
+          <w:szCs w:val="20"/>
+        </w:rPr>
+        <w:t xml:space="preserve">=0.026032 </w:t>
+      </w:r>
+      <w:proofErr w:type="spellStart"/>
+      <w:r>
+        <w:rPr>
+          <w:sz w:val="20"/>
+          <w:szCs w:val="20"/>
+        </w:rPr>
+        <w:t>jacpedpe</w:t>
+      </w:r>
+      <w:proofErr w:type="spellEnd"/>
+      <w:r>
+        <w:rPr>
+          <w:sz w:val="20"/>
+          <w:szCs w:val="20"/>
+        </w:rPr>
+        <w:t xml:space="preserve">=0.021998s </w:t>
+      </w:r>
+      <w:proofErr w:type="spellStart"/>
+      <w:r>
+        <w:rPr>
+          <w:sz w:val="20"/>
+          <w:szCs w:val="20"/>
+        </w:rPr>
+        <w:t>jacpsdps</w:t>
+      </w:r>
+      <w:proofErr w:type="spellEnd"/>
+      <w:r>
+        <w:rPr>
+          <w:sz w:val="20"/>
+          <w:szCs w:val="20"/>
+        </w:rPr>
+        <w:t xml:space="preserve">=0.021191s </w:t>
+      </w:r>
+      <w:proofErr w:type="spellStart"/>
+      <w:r>
+        <w:rPr>
+          <w:sz w:val="20"/>
+          <w:szCs w:val="20"/>
+        </w:rPr>
+        <w:t>jaccsdcs</w:t>
+      </w:r>
+      <w:proofErr w:type="spellEnd"/>
+      <w:r>
+        <w:rPr>
+          <w:sz w:val="20"/>
+          <w:szCs w:val="20"/>
+        </w:rPr>
+        <w:t>=0.095191s total=0.16441</w:t>
+      </w:r>
+    </w:p>
+    <w:p>
+      <w:pPr>
+        <w:spacing w:after="0"/>
+        <w:rPr>
+          <w:sz w:val="20"/>
+          <w:szCs w:val="20"/>
+        </w:rPr>
+      </w:pPr>
+    </w:p>
+    <w:p>
+      <w:pPr>
+        <w:spacing w:after="0"/>
+        <w:rPr>
+          <w:sz w:val="20"/>
+          <w:szCs w:val="20"/>
+        </w:rPr>
+      </w:pPr>
+      <w:proofErr w:type="spellStart"/>
+      <w:r>
+        <w:rPr>
+          <w:sz w:val="20"/>
+          <w:szCs w:val="20"/>
+        </w:rPr>
+        <w:t>ite</w:t>
+      </w:r>
+      <w:proofErr w:type="spellEnd"/>
+      <w:r>
+        <w:rPr>
+          <w:sz w:val="20"/>
+          <w:szCs w:val="20"/>
+        </w:rPr>
+        <w:t xml:space="preserve"> 82 at time 820s I=5A </w:t>
+      </w:r>
+      <w:proofErr w:type="spellStart"/>
+      <w:r>
+        <w:rPr>
+          <w:sz w:val="20"/>
+          <w:szCs w:val="20"/>
+        </w:rPr>
+        <w:t>CVed</w:t>
+      </w:r>
+      <w:proofErr w:type="spellEnd"/>
+      <w:r>
+        <w:rPr>
+          <w:sz w:val="20"/>
+          <w:szCs w:val="20"/>
+        </w:rPr>
+        <w:t xml:space="preserve"> in 11ite 0.42628s voltage=-0.14963V </w:t>
+      </w:r>
+      <w:proofErr w:type="spellStart"/>
+      <w:r>
+        <w:rPr>
+          <w:sz w:val="20"/>
+          <w:szCs w:val="20"/>
+        </w:rPr>
+        <w:t>SOCn</w:t>
+      </w:r>
+      <w:proofErr w:type="spellEnd"/>
+      <w:r>
+        <w:rPr>
+          <w:sz w:val="20"/>
+          <w:szCs w:val="20"/>
+        </w:rPr>
+        <w:t xml:space="preserve">=0.79084 </w:t>
+      </w:r>
+      <w:proofErr w:type="spellStart"/>
+      <w:r>
+        <w:rPr>
+          <w:sz w:val="20"/>
+          <w:szCs w:val="20"/>
+        </w:rPr>
+        <w:t>SOCp</w:t>
+      </w:r>
+      <w:proofErr w:type="spellEnd"/>
+      <w:r>
+        <w:rPr>
+          <w:sz w:val="20"/>
+          <w:szCs w:val="20"/>
+        </w:rPr>
+        <w:t xml:space="preserve">=0.83374 dt=10 </w:t>
+      </w:r>
+      <w:proofErr w:type="spellStart"/>
+      <w:r>
+        <w:rPr>
+          <w:sz w:val="20"/>
+          <w:szCs w:val="20"/>
+        </w:rPr>
+        <w:t>dV</w:t>
+      </w:r>
+      <w:proofErr w:type="spellEnd"/>
+      <w:r>
+        <w:rPr>
+          <w:sz w:val="20"/>
+          <w:szCs w:val="20"/>
+        </w:rPr>
+        <w:t>/dt=9.34e-06</w:t>
+      </w:r>
+    </w:p>
+    <w:p>
+      <w:pPr>
+        <w:spacing w:after="0"/>
+        <w:rPr>
+          <w:sz w:val="20"/>
+          <w:szCs w:val="20"/>
+        </w:rPr>
+      </w:pPr>
+      <w:r>
+        <w:rPr>
+          <w:sz w:val="20"/>
+          <w:szCs w:val="20"/>
+        </w:rPr>
+        <w:t xml:space="preserve">      avg(</w:t>
+      </w:r>
+      <w:proofErr w:type="spellStart"/>
+      <w:r>
+        <w:rPr>
+          <w:sz w:val="20"/>
+          <w:szCs w:val="20"/>
+        </w:rPr>
+        <w:t>ce</w:t>
+      </w:r>
+      <w:proofErr w:type="spellEnd"/>
+      <w:r>
+        <w:rPr>
+          <w:sz w:val="20"/>
+          <w:szCs w:val="20"/>
+        </w:rPr>
+        <w:t>)=1038.3156 avg(</w:t>
+      </w:r>
+      <w:proofErr w:type="spellStart"/>
+      <w:r>
+        <w:rPr>
+          <w:sz w:val="20"/>
+          <w:szCs w:val="20"/>
+        </w:rPr>
+        <w:t>csn</w:t>
+      </w:r>
+      <w:proofErr w:type="spellEnd"/>
+      <w:r>
+        <w:rPr>
+          <w:sz w:val="20"/>
+          <w:szCs w:val="20"/>
+        </w:rPr>
+        <w:t>)=23812.7669 avg(</w:t>
+      </w:r>
+      <w:proofErr w:type="spellStart"/>
+      <w:r>
+        <w:rPr>
+          <w:sz w:val="20"/>
+          <w:szCs w:val="20"/>
+        </w:rPr>
+        <w:t>csp</w:t>
+      </w:r>
+      <w:proofErr w:type="spellEnd"/>
+      <w:r>
+        <w:rPr>
+          <w:sz w:val="20"/>
+          <w:szCs w:val="20"/>
+        </w:rPr>
+        <w:t xml:space="preserve">)=23530.7388 memory=5721907200 </w:t>
+      </w:r>
+      <w:proofErr w:type="spellStart"/>
+      <w:r>
+        <w:rPr>
+          <w:sz w:val="20"/>
+          <w:szCs w:val="20"/>
+        </w:rPr>
+        <w:t>PreNewt</w:t>
+      </w:r>
+      <w:proofErr w:type="spellEnd"/>
+      <w:r>
+        <w:rPr>
+          <w:sz w:val="20"/>
+          <w:szCs w:val="20"/>
+        </w:rPr>
+        <w:t xml:space="preserve">=0.40009s </w:t>
+      </w:r>
+      <w:proofErr w:type="spellStart"/>
+      <w:r>
+        <w:rPr>
+          <w:sz w:val="20"/>
+          <w:szCs w:val="20"/>
+        </w:rPr>
+        <w:t>MatInv</w:t>
+      </w:r>
+      <w:proofErr w:type="spellEnd"/>
+      <w:r>
+        <w:rPr>
+          <w:sz w:val="20"/>
+          <w:szCs w:val="20"/>
+        </w:rPr>
+        <w:t xml:space="preserve">=0.015372s </w:t>
+      </w:r>
+      <w:proofErr w:type="spellStart"/>
+      <w:r>
+        <w:rPr>
+          <w:sz w:val="20"/>
+          <w:szCs w:val="20"/>
+        </w:rPr>
+        <w:t>PostNewt</w:t>
+      </w:r>
+      <w:proofErr w:type="spellEnd"/>
+      <w:r>
+        <w:rPr>
+          <w:sz w:val="20"/>
+          <w:szCs w:val="20"/>
+        </w:rPr>
+        <w:t>=0.0006491</w:t>
+      </w:r>
+    </w:p>
+    <w:p>
+      <w:pPr>
+        <w:spacing w:after="0"/>
+        <w:rPr>
+          <w:sz w:val="20"/>
+          <w:szCs w:val="20"/>
+        </w:rPr>
+      </w:pPr>
+      <w:r>
+        <w:rPr>
+          <w:sz w:val="20"/>
+          <w:szCs w:val="20"/>
+        </w:rPr>
+        <w:t xml:space="preserve">      </w:t>
+      </w:r>
+      <w:proofErr w:type="spellStart"/>
+      <w:r>
+        <w:rPr>
+          <w:sz w:val="20"/>
+          <w:szCs w:val="20"/>
+        </w:rPr>
+        <w:t>updt</w:t>
+      </w:r>
+      <w:proofErr w:type="spellEnd"/>
+      <w:r>
+        <w:rPr>
+          <w:sz w:val="20"/>
+          <w:szCs w:val="20"/>
+        </w:rPr>
+        <w:t xml:space="preserve"> </w:t>
+      </w:r>
+      <w:proofErr w:type="spellStart"/>
+      <w:r>
+        <w:rPr>
+          <w:sz w:val="20"/>
+          <w:szCs w:val="20"/>
+        </w:rPr>
+        <w:t>dtso</w:t>
+      </w:r>
+      <w:proofErr w:type="spellEnd"/>
+      <w:r>
+        <w:rPr>
+          <w:sz w:val="20"/>
+          <w:szCs w:val="20"/>
+        </w:rPr>
+        <w:t xml:space="preserve">=0.021018s Calc Jac=0.32516s Calc f=0.021541s Calc </w:t>
+      </w:r>
+      <w:proofErr w:type="spellStart"/>
+      <w:r>
+        <w:rPr>
+          <w:sz w:val="20"/>
+          <w:szCs w:val="20"/>
+        </w:rPr>
+        <w:t>gJacg</w:t>
+      </w:r>
+      <w:proofErr w:type="spellEnd"/>
+      <w:r>
+        <w:rPr>
+          <w:sz w:val="20"/>
+          <w:szCs w:val="20"/>
+        </w:rPr>
+        <w:t>=0.0066407s assemble=0.025497</w:t>
+      </w:r>
+    </w:p>
+    <w:p>
+      <w:pPr>
+        <w:spacing w:after="0"/>
+        <w:rPr>
+          <w:sz w:val="20"/>
+          <w:szCs w:val="20"/>
+        </w:rPr>
+      </w:pPr>
+      <w:r>
+        <w:rPr>
+          <w:sz w:val="20"/>
+          <w:szCs w:val="20"/>
+        </w:rPr>
+        <w:t xml:space="preserve">      </w:t>
+      </w:r>
+      <w:proofErr w:type="spellStart"/>
+      <w:r>
+        <w:rPr>
+          <w:sz w:val="20"/>
+          <w:szCs w:val="20"/>
+        </w:rPr>
+        <w:t>jacdiag</w:t>
+      </w:r>
+      <w:proofErr w:type="spellEnd"/>
+      <w:r>
+        <w:rPr>
+          <w:sz w:val="20"/>
+          <w:szCs w:val="20"/>
+        </w:rPr>
+        <w:t xml:space="preserve">=0.14015s </w:t>
+      </w:r>
+      <w:proofErr w:type="spellStart"/>
+      <w:r>
+        <w:rPr>
+          <w:sz w:val="20"/>
+          <w:szCs w:val="20"/>
+        </w:rPr>
+        <w:t>jacce</w:t>
+      </w:r>
+      <w:proofErr w:type="spellEnd"/>
+      <w:r>
+        <w:rPr>
+          <w:sz w:val="20"/>
+          <w:szCs w:val="20"/>
+        </w:rPr>
+        <w:t xml:space="preserve">=0.044713s </w:t>
+      </w:r>
+      <w:proofErr w:type="spellStart"/>
+      <w:r>
+        <w:rPr>
+          <w:sz w:val="20"/>
+          <w:szCs w:val="20"/>
+        </w:rPr>
+        <w:t>jacpe</w:t>
+      </w:r>
+      <w:proofErr w:type="spellEnd"/>
+      <w:r>
+        <w:rPr>
+          <w:sz w:val="20"/>
+          <w:szCs w:val="20"/>
+        </w:rPr>
+        <w:t xml:space="preserve">=0.059802s </w:t>
+      </w:r>
+      <w:proofErr w:type="spellStart"/>
+      <w:r>
+        <w:rPr>
+          <w:sz w:val="20"/>
+          <w:szCs w:val="20"/>
+        </w:rPr>
+        <w:t>jacps</w:t>
+      </w:r>
+      <w:proofErr w:type="spellEnd"/>
+      <w:r>
+        <w:rPr>
+          <w:sz w:val="20"/>
+          <w:szCs w:val="20"/>
+        </w:rPr>
+        <w:t xml:space="preserve">=0.045512s </w:t>
+      </w:r>
+      <w:proofErr w:type="spellStart"/>
+      <w:r>
+        <w:rPr>
+          <w:sz w:val="20"/>
+          <w:szCs w:val="20"/>
+        </w:rPr>
+        <w:t>jaccsn</w:t>
+      </w:r>
+      <w:proofErr w:type="spellEnd"/>
+      <w:r>
+        <w:rPr>
+          <w:sz w:val="20"/>
+          <w:szCs w:val="20"/>
+        </w:rPr>
+        <w:t xml:space="preserve">=0.0174s </w:t>
+      </w:r>
+      <w:proofErr w:type="spellStart"/>
+      <w:r>
+        <w:rPr>
+          <w:sz w:val="20"/>
+          <w:szCs w:val="20"/>
+        </w:rPr>
+        <w:t>jaccsp</w:t>
+      </w:r>
+      <w:proofErr w:type="spellEnd"/>
+      <w:r>
+        <w:rPr>
+          <w:sz w:val="20"/>
+          <w:szCs w:val="20"/>
+        </w:rPr>
+        <w:t>=0.017365s</w:t>
+      </w:r>
+    </w:p>
+    <w:p>
+      <w:pPr>
+        <w:spacing w:after="0"/>
+        <w:rPr>
+          <w:sz w:val="20"/>
+          <w:szCs w:val="20"/>
+        </w:rPr>
+      </w:pPr>
+      <w:r>
+        <w:rPr>
+          <w:sz w:val="20"/>
+          <w:szCs w:val="20"/>
+        </w:rPr>
+        <w:t xml:space="preserve">      </w:t>
+      </w:r>
+      <w:proofErr w:type="spellStart"/>
+      <w:r>
+        <w:rPr>
+          <w:sz w:val="20"/>
+          <w:szCs w:val="20"/>
+        </w:rPr>
+        <w:t>jaccedce</w:t>
+      </w:r>
+      <w:proofErr w:type="spellEnd"/>
+      <w:r>
+        <w:rPr>
+          <w:sz w:val="20"/>
+          <w:szCs w:val="20"/>
+        </w:rPr>
+        <w:t xml:space="preserve">=0.025219 </w:t>
+      </w:r>
+      <w:proofErr w:type="spellStart"/>
+      <w:r>
+        <w:rPr>
+          <w:sz w:val="20"/>
+          <w:szCs w:val="20"/>
+        </w:rPr>
+        <w:t>jacpedpe</w:t>
+      </w:r>
+      <w:proofErr w:type="spellEnd"/>
+      <w:r>
+        <w:rPr>
+          <w:sz w:val="20"/>
+          <w:szCs w:val="20"/>
+        </w:rPr>
+        <w:t xml:space="preserve">=0.021479s </w:t>
+      </w:r>
+      <w:proofErr w:type="spellStart"/>
+      <w:r>
+        <w:rPr>
+          <w:sz w:val="20"/>
+          <w:szCs w:val="20"/>
+        </w:rPr>
+        <w:t>jacpsdps</w:t>
+      </w:r>
+      <w:proofErr w:type="spellEnd"/>
+      <w:r>
+        <w:rPr>
+          <w:sz w:val="20"/>
+          <w:szCs w:val="20"/>
+        </w:rPr>
+        <w:t xml:space="preserve">=0.019749s </w:t>
+      </w:r>
+      <w:proofErr w:type="spellStart"/>
+      <w:r>
+        <w:rPr>
+          <w:sz w:val="20"/>
+          <w:szCs w:val="20"/>
+        </w:rPr>
+        <w:t>jaccsdcs</w:t>
+      </w:r>
+      <w:proofErr w:type="spellEnd"/>
+      <w:r>
+        <w:rPr>
+          <w:sz w:val="20"/>
+          <w:szCs w:val="20"/>
+        </w:rPr>
+        <w:t>=0.07352s total=0.13997</w:t>
       </w:r>
     </w:p>
     <w:sectPr>

</xml_diff>